<commit_message>
removed unnecessary outputs in queue module
</commit_message>
<xml_diff>
--- a/DSA Group 4 final report.docx
+++ b/DSA Group 4 final report.docx
@@ -437,7 +437,6 @@
         <w:pStyle w:val="Heading1"/>
       </w:pPr>
       <w:r>
-        <w:lastRenderedPageBreak/>
         <w:t>Which technologies were used to achieve our project?</w:t>
       </w:r>
     </w:p>
@@ -974,7 +973,6 @@
         <w:pStyle w:val="Heading1"/>
       </w:pPr>
       <w:r>
-        <w:lastRenderedPageBreak/>
         <w:t>Time and Space Complexity Summary</w:t>
       </w:r>
     </w:p>
@@ -1761,7 +1759,6 @@
         <w:pStyle w:val="Heading1"/>
       </w:pPr>
       <w:r>
-        <w:lastRenderedPageBreak/>
         <w:t>Screenshots</w:t>
       </w:r>
     </w:p>
@@ -1791,10 +1788,10 @@
           <w:noProof/>
         </w:rPr>
         <w:drawing>
-          <wp:inline distT="0" distB="0" distL="0" distR="0" wp14:anchorId="14E6AD5B" wp14:editId="469BEEA9">
-            <wp:extent cx="3949700" cy="2184572"/>
-            <wp:effectExtent l="0" t="0" r="0" b="6350"/>
-            <wp:docPr id="1401526952" name="Picture 1" descr="A screenshot of a flash card&#10;&#10;AI-generated content may be incorrect."/>
+          <wp:inline distT="0" distB="0" distL="0" distR="0" wp14:anchorId="7A1CAC98" wp14:editId="026A3F60">
+            <wp:extent cx="4492978" cy="2527300"/>
+            <wp:effectExtent l="0" t="0" r="3175" b="6350"/>
+            <wp:docPr id="715808988" name="Picture 1"/>
             <wp:cNvGraphicFramePr>
               <a:graphicFrameLocks xmlns:a="http://schemas.openxmlformats.org/drawingml/2006/main" noChangeAspect="1"/>
             </wp:cNvGraphicFramePr>
@@ -1802,36 +1799,23 @@
               <a:graphicData uri="http://schemas.openxmlformats.org/drawingml/2006/picture">
                 <pic:pic xmlns:pic="http://schemas.openxmlformats.org/drawingml/2006/picture">
                   <pic:nvPicPr>
-                    <pic:cNvPr id="1401526952" name="Picture 1" descr="A screenshot of a flash card&#10;&#10;AI-generated content may be incorrect."/>
-                    <pic:cNvPicPr>
-                      <a:picLocks noChangeAspect="1" noChangeArrowheads="1"/>
-                    </pic:cNvPicPr>
+                    <pic:cNvPr id="1818457432" name=""/>
+                    <pic:cNvPicPr/>
                   </pic:nvPicPr>
                   <pic:blipFill>
-                    <a:blip r:embed="rId8">
-                      <a:extLst>
-                        <a:ext uri="{28A0092B-C50C-407E-A947-70E740481C1C}">
-                          <a14:useLocalDpi xmlns:a14="http://schemas.microsoft.com/office/drawing/2010/main" val="0"/>
-                        </a:ext>
-                      </a:extLst>
-                    </a:blip>
-                    <a:srcRect/>
+                    <a:blip r:embed="rId8"/>
                     <a:stretch>
                       <a:fillRect/>
                     </a:stretch>
                   </pic:blipFill>
-                  <pic:spPr bwMode="auto">
+                  <pic:spPr>
                     <a:xfrm>
                       <a:off x="0" y="0"/>
-                      <a:ext cx="3974830" cy="2198471"/>
+                      <a:ext cx="4501953" cy="2532348"/>
                     </a:xfrm>
                     <a:prstGeom prst="rect">
                       <a:avLst/>
                     </a:prstGeom>
-                    <a:noFill/>
-                    <a:ln>
-                      <a:noFill/>
-                    </a:ln>
                   </pic:spPr>
                 </pic:pic>
               </a:graphicData>
@@ -1858,10 +1842,10 @@
           <w:noProof/>
         </w:rPr>
         <w:drawing>
-          <wp:inline distT="0" distB="0" distL="0" distR="0" wp14:anchorId="7A0EE24E" wp14:editId="49FEE137">
-            <wp:extent cx="4498027" cy="1841500"/>
-            <wp:effectExtent l="0" t="0" r="0" b="6350"/>
-            <wp:docPr id="43806791" name="Picture 2" descr="A screenshot of a computer&#10;&#10;AI-generated content may be incorrect."/>
+          <wp:inline distT="0" distB="0" distL="0" distR="0" wp14:anchorId="03B833BD" wp14:editId="28E38C58">
+            <wp:extent cx="4521200" cy="2543175"/>
+            <wp:effectExtent l="0" t="0" r="0" b="9525"/>
+            <wp:docPr id="178833212" name="Picture 2" descr="A screenshot of a computer&#10;&#10;AI-generated content may be incorrect."/>
             <wp:cNvGraphicFramePr>
               <a:graphicFrameLocks xmlns:a="http://schemas.openxmlformats.org/drawingml/2006/main" noChangeAspect="1"/>
             </wp:cNvGraphicFramePr>
@@ -1869,36 +1853,23 @@
               <a:graphicData uri="http://schemas.openxmlformats.org/drawingml/2006/picture">
                 <pic:pic xmlns:pic="http://schemas.openxmlformats.org/drawingml/2006/picture">
                   <pic:nvPicPr>
-                    <pic:cNvPr id="43806791" name="Picture 2" descr="A screenshot of a computer&#10;&#10;AI-generated content may be incorrect."/>
-                    <pic:cNvPicPr>
-                      <a:picLocks noChangeAspect="1" noChangeArrowheads="1"/>
-                    </pic:cNvPicPr>
+                    <pic:cNvPr id="178833212" name="Picture 2" descr="A screenshot of a computer&#10;&#10;AI-generated content may be incorrect."/>
+                    <pic:cNvPicPr/>
                   </pic:nvPicPr>
                   <pic:blipFill>
-                    <a:blip r:embed="rId9">
-                      <a:extLst>
-                        <a:ext uri="{28A0092B-C50C-407E-A947-70E740481C1C}">
-                          <a14:useLocalDpi xmlns:a14="http://schemas.microsoft.com/office/drawing/2010/main" val="0"/>
-                        </a:ext>
-                      </a:extLst>
-                    </a:blip>
-                    <a:srcRect/>
+                    <a:blip r:embed="rId9"/>
                     <a:stretch>
                       <a:fillRect/>
                     </a:stretch>
                   </pic:blipFill>
-                  <pic:spPr bwMode="auto">
+                  <pic:spPr>
                     <a:xfrm>
                       <a:off x="0" y="0"/>
-                      <a:ext cx="4509590" cy="1846234"/>
+                      <a:ext cx="4528576" cy="2547324"/>
                     </a:xfrm>
                     <a:prstGeom prst="rect">
                       <a:avLst/>
                     </a:prstGeom>
-                    <a:noFill/>
-                    <a:ln>
-                      <a:noFill/>
-                    </a:ln>
                   </pic:spPr>
                 </pic:pic>
               </a:graphicData>
@@ -1916,7 +1887,7 @@
         </w:numPr>
       </w:pPr>
       <w:r>
-        <w:t>Viewing the categories/bookmarks</w:t>
+        <w:t>Review history</w:t>
       </w:r>
     </w:p>
     <w:p>
@@ -1925,10 +1896,10 @@
           <w:noProof/>
         </w:rPr>
         <w:drawing>
-          <wp:inline distT="0" distB="0" distL="0" distR="0" wp14:anchorId="05CED9C4" wp14:editId="79514717">
-            <wp:extent cx="4133850" cy="2258602"/>
-            <wp:effectExtent l="0" t="0" r="0" b="8890"/>
-            <wp:docPr id="1843690401" name="Picture 3" descr="A screenshot of a computer&#10;&#10;AI-generated content may be incorrect."/>
+          <wp:inline distT="0" distB="0" distL="0" distR="0" wp14:anchorId="61F330C9" wp14:editId="390797FC">
+            <wp:extent cx="4639734" cy="2609850"/>
+            <wp:effectExtent l="0" t="0" r="8890" b="0"/>
+            <wp:docPr id="1034325944" name="Picture 3" descr="A screenshot of a computer&#10;&#10;AI-generated content may be incorrect."/>
             <wp:cNvGraphicFramePr>
               <a:graphicFrameLocks xmlns:a="http://schemas.openxmlformats.org/drawingml/2006/main" noChangeAspect="1"/>
             </wp:cNvGraphicFramePr>
@@ -1936,36 +1907,23 @@
               <a:graphicData uri="http://schemas.openxmlformats.org/drawingml/2006/picture">
                 <pic:pic xmlns:pic="http://schemas.openxmlformats.org/drawingml/2006/picture">
                   <pic:nvPicPr>
-                    <pic:cNvPr id="1843690401" name="Picture 3" descr="A screenshot of a computer&#10;&#10;AI-generated content may be incorrect."/>
-                    <pic:cNvPicPr>
-                      <a:picLocks noChangeAspect="1" noChangeArrowheads="1"/>
-                    </pic:cNvPicPr>
+                    <pic:cNvPr id="1034325944" name="Picture 3" descr="A screenshot of a computer&#10;&#10;AI-generated content may be incorrect."/>
+                    <pic:cNvPicPr/>
                   </pic:nvPicPr>
                   <pic:blipFill>
-                    <a:blip r:embed="rId10">
-                      <a:extLst>
-                        <a:ext uri="{28A0092B-C50C-407E-A947-70E740481C1C}">
-                          <a14:useLocalDpi xmlns:a14="http://schemas.microsoft.com/office/drawing/2010/main" val="0"/>
-                        </a:ext>
-                      </a:extLst>
-                    </a:blip>
-                    <a:srcRect/>
+                    <a:blip r:embed="rId10"/>
                     <a:stretch>
                       <a:fillRect/>
                     </a:stretch>
                   </pic:blipFill>
-                  <pic:spPr bwMode="auto">
+                  <pic:spPr>
                     <a:xfrm>
                       <a:off x="0" y="0"/>
-                      <a:ext cx="4154656" cy="2269970"/>
+                      <a:ext cx="4648933" cy="2615024"/>
                     </a:xfrm>
                     <a:prstGeom prst="rect">
                       <a:avLst/>
                     </a:prstGeom>
-                    <a:noFill/>
-                    <a:ln>
-                      <a:noFill/>
-                    </a:ln>
                   </pic:spPr>
                 </pic:pic>
               </a:graphicData>
@@ -1983,9 +1941,16 @@
         </w:numPr>
       </w:pPr>
       <w:r>
-        <w:lastRenderedPageBreak/>
-        <w:t>Review history</w:t>
+        <w:t>Managing flashcards</w:t>
       </w:r>
+      <w:r>
+        <w:t xml:space="preserve"> (updates and deleting)</w:t>
+      </w:r>
+    </w:p>
+    <w:p>
+      <w:pPr>
+        <w:pStyle w:val="ListParagraph"/>
+      </w:pPr>
     </w:p>
     <w:p>
       <w:r>
@@ -1993,10 +1958,10 @@
           <w:noProof/>
         </w:rPr>
         <w:drawing>
-          <wp:inline distT="0" distB="0" distL="0" distR="0" wp14:anchorId="1E86F61D" wp14:editId="32B4F522">
-            <wp:extent cx="4635500" cy="2542096"/>
-            <wp:effectExtent l="0" t="0" r="0" b="0"/>
-            <wp:docPr id="655505752" name="Picture 5" descr="A screenshot of a computer&#10;&#10;AI-generated content may be incorrect."/>
+          <wp:inline distT="0" distB="0" distL="0" distR="0" wp14:anchorId="11D5DB1B" wp14:editId="00755EE4">
+            <wp:extent cx="4667250" cy="2625328"/>
+            <wp:effectExtent l="0" t="0" r="0" b="3810"/>
+            <wp:docPr id="186343635" name="Picture 4"/>
             <wp:cNvGraphicFramePr>
               <a:graphicFrameLocks xmlns:a="http://schemas.openxmlformats.org/drawingml/2006/main" noChangeAspect="1"/>
             </wp:cNvGraphicFramePr>
@@ -2004,111 +1969,23 @@
               <a:graphicData uri="http://schemas.openxmlformats.org/drawingml/2006/picture">
                 <pic:pic xmlns:pic="http://schemas.openxmlformats.org/drawingml/2006/picture">
                   <pic:nvPicPr>
-                    <pic:cNvPr id="655505752" name="Picture 5" descr="A screenshot of a computer&#10;&#10;AI-generated content may be incorrect."/>
-                    <pic:cNvPicPr>
-                      <a:picLocks noChangeAspect="1" noChangeArrowheads="1"/>
-                    </pic:cNvPicPr>
+                    <pic:cNvPr id="785104934" name=""/>
+                    <pic:cNvPicPr/>
                   </pic:nvPicPr>
                   <pic:blipFill>
-                    <a:blip r:embed="rId11">
-                      <a:extLst>
-                        <a:ext uri="{28A0092B-C50C-407E-A947-70E740481C1C}">
-                          <a14:useLocalDpi xmlns:a14="http://schemas.microsoft.com/office/drawing/2010/main" val="0"/>
-                        </a:ext>
-                      </a:extLst>
-                    </a:blip>
-                    <a:srcRect/>
+                    <a:blip r:embed="rId11"/>
                     <a:stretch>
                       <a:fillRect/>
                     </a:stretch>
                   </pic:blipFill>
-                  <pic:spPr bwMode="auto">
+                  <pic:spPr>
                     <a:xfrm>
                       <a:off x="0" y="0"/>
-                      <a:ext cx="4645444" cy="2547549"/>
+                      <a:ext cx="4683161" cy="2634278"/>
                     </a:xfrm>
                     <a:prstGeom prst="rect">
                       <a:avLst/>
                     </a:prstGeom>
-                    <a:noFill/>
-                    <a:ln>
-                      <a:noFill/>
-                    </a:ln>
-                  </pic:spPr>
-                </pic:pic>
-              </a:graphicData>
-            </a:graphic>
-          </wp:inline>
-        </w:drawing>
-      </w:r>
-    </w:p>
-    <w:p>
-      <w:pPr>
-        <w:pStyle w:val="ListParagraph"/>
-        <w:numPr>
-          <w:ilvl w:val="0"/>
-          <w:numId w:val="14"/>
-        </w:numPr>
-      </w:pPr>
-      <w:r>
-        <w:t>Managing flashcards</w:t>
-      </w:r>
-      <w:r>
-        <w:t xml:space="preserve"> (updates and deleting)</w:t>
-      </w:r>
-    </w:p>
-    <w:p>
-      <w:pPr>
-        <w:pStyle w:val="ListParagraph"/>
-      </w:pPr>
-    </w:p>
-    <w:p>
-      <w:r>
-        <w:rPr>
-          <w:noProof/>
-        </w:rPr>
-        <w:drawing>
-          <wp:inline distT="0" distB="0" distL="0" distR="0" wp14:anchorId="03C071BC" wp14:editId="3CE50D61">
-            <wp:extent cx="3981450" cy="2102597"/>
-            <wp:effectExtent l="0" t="0" r="0" b="0"/>
-            <wp:docPr id="888001075" name="Picture 6" descr="A screenshot of a computer&#10;&#10;AI-generated content may be incorrect."/>
-            <wp:cNvGraphicFramePr>
-              <a:graphicFrameLocks xmlns:a="http://schemas.openxmlformats.org/drawingml/2006/main" noChangeAspect="1"/>
-            </wp:cNvGraphicFramePr>
-            <a:graphic xmlns:a="http://schemas.openxmlformats.org/drawingml/2006/main">
-              <a:graphicData uri="http://schemas.openxmlformats.org/drawingml/2006/picture">
-                <pic:pic xmlns:pic="http://schemas.openxmlformats.org/drawingml/2006/picture">
-                  <pic:nvPicPr>
-                    <pic:cNvPr id="888001075" name="Picture 6" descr="A screenshot of a computer&#10;&#10;AI-generated content may be incorrect."/>
-                    <pic:cNvPicPr>
-                      <a:picLocks noChangeAspect="1" noChangeArrowheads="1"/>
-                    </pic:cNvPicPr>
-                  </pic:nvPicPr>
-                  <pic:blipFill>
-                    <a:blip r:embed="rId12">
-                      <a:extLst>
-                        <a:ext uri="{28A0092B-C50C-407E-A947-70E740481C1C}">
-                          <a14:useLocalDpi xmlns:a14="http://schemas.microsoft.com/office/drawing/2010/main" val="0"/>
-                        </a:ext>
-                      </a:extLst>
-                    </a:blip>
-                    <a:srcRect/>
-                    <a:stretch>
-                      <a:fillRect/>
-                    </a:stretch>
-                  </pic:blipFill>
-                  <pic:spPr bwMode="auto">
-                    <a:xfrm>
-                      <a:off x="0" y="0"/>
-                      <a:ext cx="4012109" cy="2118788"/>
-                    </a:xfrm>
-                    <a:prstGeom prst="rect">
-                      <a:avLst/>
-                    </a:prstGeom>
-                    <a:noFill/>
-                    <a:ln>
-                      <a:noFill/>
-                    </a:ln>
                   </pic:spPr>
                 </pic:pic>
               </a:graphicData>
@@ -2123,10 +2000,10 @@
           <w:noProof/>
         </w:rPr>
         <w:drawing>
-          <wp:inline distT="0" distB="0" distL="0" distR="0" wp14:anchorId="6A4FE230" wp14:editId="49F0F097">
-            <wp:extent cx="3715955" cy="2451100"/>
-            <wp:effectExtent l="0" t="0" r="0" b="6350"/>
-            <wp:docPr id="269197381" name="Picture 7" descr="A screenshot of a computer&#10;&#10;AI-generated content may be incorrect."/>
+          <wp:inline distT="0" distB="0" distL="0" distR="0" wp14:anchorId="1BD00939" wp14:editId="71767A47">
+            <wp:extent cx="4711700" cy="2650331"/>
+            <wp:effectExtent l="0" t="0" r="0" b="0"/>
+            <wp:docPr id="1584373198" name="Picture 5" descr="A screenshot of a computer&#10;&#10;AI-generated content may be incorrect."/>
             <wp:cNvGraphicFramePr>
               <a:graphicFrameLocks xmlns:a="http://schemas.openxmlformats.org/drawingml/2006/main" noChangeAspect="1"/>
             </wp:cNvGraphicFramePr>
@@ -2134,36 +2011,65 @@
               <a:graphicData uri="http://schemas.openxmlformats.org/drawingml/2006/picture">
                 <pic:pic xmlns:pic="http://schemas.openxmlformats.org/drawingml/2006/picture">
                   <pic:nvPicPr>
-                    <pic:cNvPr id="269197381" name="Picture 7" descr="A screenshot of a computer&#10;&#10;AI-generated content may be incorrect."/>
-                    <pic:cNvPicPr>
-                      <a:picLocks noChangeAspect="1" noChangeArrowheads="1"/>
-                    </pic:cNvPicPr>
+                    <pic:cNvPr id="1584373198" name="Picture 5" descr="A screenshot of a computer&#10;&#10;AI-generated content may be incorrect."/>
+                    <pic:cNvPicPr/>
                   </pic:nvPicPr>
                   <pic:blipFill>
-                    <a:blip r:embed="rId13">
-                      <a:extLst>
-                        <a:ext uri="{28A0092B-C50C-407E-A947-70E740481C1C}">
-                          <a14:useLocalDpi xmlns:a14="http://schemas.microsoft.com/office/drawing/2010/main" val="0"/>
-                        </a:ext>
-                      </a:extLst>
-                    </a:blip>
-                    <a:srcRect/>
+                    <a:blip r:embed="rId12"/>
                     <a:stretch>
                       <a:fillRect/>
                     </a:stretch>
                   </pic:blipFill>
-                  <pic:spPr bwMode="auto">
+                  <pic:spPr>
                     <a:xfrm>
                       <a:off x="0" y="0"/>
-                      <a:ext cx="3719845" cy="2453666"/>
+                      <a:ext cx="4716712" cy="2653151"/>
                     </a:xfrm>
                     <a:prstGeom prst="rect">
                       <a:avLst/>
                     </a:prstGeom>
-                    <a:noFill/>
-                    <a:ln>
-                      <a:noFill/>
-                    </a:ln>
+                  </pic:spPr>
+                </pic:pic>
+              </a:graphicData>
+            </a:graphic>
+          </wp:inline>
+        </w:drawing>
+      </w:r>
+    </w:p>
+    <w:p>
+      <w:r>
+        <w:rPr>
+          <w:noProof/>
+        </w:rPr>
+        <w:drawing>
+          <wp:inline distT="0" distB="0" distL="0" distR="0" wp14:anchorId="13CE8472" wp14:editId="7F4BD070">
+            <wp:extent cx="4781550" cy="2689622"/>
+            <wp:effectExtent l="0" t="0" r="0" b="0"/>
+            <wp:docPr id="25382090" name="Picture 6"/>
+            <wp:cNvGraphicFramePr>
+              <a:graphicFrameLocks xmlns:a="http://schemas.openxmlformats.org/drawingml/2006/main" noChangeAspect="1"/>
+            </wp:cNvGraphicFramePr>
+            <a:graphic xmlns:a="http://schemas.openxmlformats.org/drawingml/2006/main">
+              <a:graphicData uri="http://schemas.openxmlformats.org/drawingml/2006/picture">
+                <pic:pic xmlns:pic="http://schemas.openxmlformats.org/drawingml/2006/picture">
+                  <pic:nvPicPr>
+                    <pic:cNvPr id="775040292" name=""/>
+                    <pic:cNvPicPr/>
+                  </pic:nvPicPr>
+                  <pic:blipFill>
+                    <a:blip r:embed="rId13"/>
+                    <a:stretch>
+                      <a:fillRect/>
+                    </a:stretch>
+                  </pic:blipFill>
+                  <pic:spPr>
+                    <a:xfrm>
+                      <a:off x="0" y="0"/>
+                      <a:ext cx="4788595" cy="2693585"/>
+                    </a:xfrm>
+                    <a:prstGeom prst="rect">
+                      <a:avLst/>
+                    </a:prstGeom>
                   </pic:spPr>
                 </pic:pic>
               </a:graphicData>

</xml_diff>